<commit_message>
Made pdf for deliverable 4
</commit_message>
<xml_diff>
--- a/Deliverable4/Work_Plan_Update_Delv4.docx
+++ b/Deliverable4/Work_Plan_Update_Delv4.docx
@@ -169,7 +169,18 @@
           <w:szCs w:val="24"/>
           <w:highlight w:val="green"/>
         </w:rPr>
-        <w:t xml:space="preserve">Note that all the programming for iterations up to and not including 8 have been completed for the java portion of the project. Only the android and </w:t>
+        <w:t xml:space="preserve">Note that all the programming for iterations up to and not including 8 have been completed for the java portion </w:t>
+      </w:r>
+      <w:bookmarkStart w:id="0" w:name="_GoBack"/>
+      <w:bookmarkEnd w:id="0"/>
+      <w:r>
+        <w:rPr>
+          <w:rFonts w:ascii="Times New Roman" w:hAnsi="Times New Roman" w:cs="Times New Roman"/>
+          <w:sz w:val="24"/>
+          <w:szCs w:val="24"/>
+          <w:highlight w:val="green"/>
+        </w:rPr>
+        <w:t xml:space="preserve">of the project. Only the android and </w:t>
       </w:r>
       <w:proofErr w:type="spellStart"/>
       <w:r>
@@ -1189,8 +1200,6 @@
           <w:szCs w:val="24"/>
         </w:rPr>
       </w:pPr>
-      <w:bookmarkStart w:id="0" w:name="_GoBack"/>
-      <w:bookmarkEnd w:id="0"/>
       <w:r>
         <w:rPr>
           <w:rFonts w:ascii="Times New Roman" w:hAnsi="Times New Roman" w:cs="Times New Roman"/>

</xml_diff>